<commit_message>
Some work on discourse and theory that I will probably not revisit.
</commit_message>
<xml_diff>
--- a/2021/discourse_and_theory/main.docx
+++ b/2021/discourse_and_theory/main.docx
@@ -65,39 +65,6 @@
     </w:p>
     <w:p>
       <w:pPr>
-        <w:numPr>
-          <w:ilvl w:val="0"/>
-          <w:numId w:val="1001"/>
-        </w:numPr>
-      </w:pPr>
-      <w:r>
-        <w:t xml:space="preserve">Hone in on literature that theorizes discourse, not just mentions it</w:t>
-      </w:r>
-    </w:p>
-    <w:p>
-      <w:pPr>
-        <w:numPr>
-          <w:ilvl w:val="0"/>
-          <w:numId w:val="1001"/>
-        </w:numPr>
-      </w:pPr>
-      <w:r>
-        <w:t xml:space="preserve">#ToDo: Add definition of discourse</w:t>
-      </w:r>
-    </w:p>
-    <w:p>
-      <w:pPr>
-        <w:numPr>
-          <w:ilvl w:val="0"/>
-          <w:numId w:val="1001"/>
-        </w:numPr>
-      </w:pPr>
-      <w:r>
-        <w:t xml:space="preserve">Pivot to Maguire &amp; Hardy</w:t>
-      </w:r>
-    </w:p>
-    <w:p>
-      <w:pPr>
         <w:pStyle w:val="FirstParagraph"/>
       </w:pPr>
       <w:r>
@@ -228,31 +195,238 @@
     </w:p>
     <w:p>
       <w:pPr>
-        <w:numPr>
-          <w:ilvl w:val="0"/>
-          <w:numId w:val="1002"/>
-        </w:numPr>
-      </w:pPr>
-      <w:r>
-        <w:t xml:space="preserve">Maguire &amp; Hardy–basics</w:t>
-      </w:r>
-      <w:r>
-        <w:t xml:space="preserve"> </w:t>
-      </w:r>
-      <w:r>
-        <w:t xml:space="preserve">Work on chemicals</w:t>
-      </w:r>
-      <w:r>
-        <w:t xml:space="preserve"> </w:t>
-      </w:r>
-      <w:r>
-        <w:t xml:space="preserve">Specific derivation of discourse analysis, NOT universal/open</w:t>
-      </w:r>
-      <w:r>
-        <w:t xml:space="preserve"> </w:t>
-      </w:r>
-      <w:r>
-        <w:t xml:space="preserve">Accomplishments in introducing discourse/social construction</w:t>
+        <w:pStyle w:val="BodyText"/>
+      </w:pPr>
+      <w:r>
+        <w:t xml:space="preserve">Most works of Maguire and Hardy follow a similar pattern, with only slight changes over time. The articles shine light on the discourse around chemicals–specifically, DDT, BPA, and VAM. The articles usually take after the work of</w:t>
+      </w:r>
+      <w:r>
+        <w:t xml:space="preserve"> </w:t>
+      </w:r>
+      <w:r>
+        <w:t xml:space="preserve">(Fairclough 1992)</w:t>
+      </w:r>
+      <w:r>
+        <w:t xml:space="preserve">, who attempted a synthesis of authors as diverse as Foucault, Giddens and Habermas. In the front end, their papers generally provide some form of introduction to discourse, beginning with very basic concepts in the early years. For instance, the first empirical paper introduces front and center the</w:t>
+      </w:r>
+      <w:r>
+        <w:t xml:space="preserve"> </w:t>
+      </w:r>
+      <w:r>
+        <w:rPr>
+          <w:iCs/>
+          <w:i/>
+        </w:rPr>
+        <w:t xml:space="preserve">social construction</w:t>
+      </w:r>
+      <w:r>
+        <w:t xml:space="preserve"> </w:t>
+      </w:r>
+      <w:r>
+        <w:t xml:space="preserve">of</w:t>
+      </w:r>
+      <w:r>
+        <w:t xml:space="preserve"> </w:t>
+      </w:r>
+      <w:r>
+        <w:rPr>
+          <w:iCs/>
+          <w:i/>
+        </w:rPr>
+        <w:t xml:space="preserve">objects</w:t>
+      </w:r>
+      <w:r>
+        <w:t xml:space="preserve"> </w:t>
+      </w:r>
+      <w:r>
+        <w:t xml:space="preserve">through discourse, and the crucial role of this process for the formation of institutional fields</w:t>
+      </w:r>
+      <w:r>
+        <w:t xml:space="preserve"> </w:t>
+      </w:r>
+      <w:r>
+        <w:t xml:space="preserve">(Hardy and Phillips 1999)</w:t>
+      </w:r>
+      <w:r>
+        <w:t xml:space="preserve">.</w:t>
+      </w:r>
+    </w:p>
+    <w:p>
+      <w:pPr>
+        <w:pStyle w:val="BodyText"/>
+      </w:pPr>
+      <w:r>
+        <w:t xml:space="preserve">A full discussion of the theoretical underpinnings of this current strain of discourse analysis in the mainstream OT literature can be found in</w:t>
+      </w:r>
+      <w:r>
+        <w:t xml:space="preserve"> </w:t>
+      </w:r>
+      <w:r>
+        <w:t xml:space="preserve">Phillips, Lawrence, and Hardy (2004)</w:t>
+      </w:r>
+      <w:r>
+        <w:t xml:space="preserve">. The article highlights the importance of language for the formation of institutions. Institutions, so the claim, cannot be understood without an analysis of the accompanying language in the form of "a discourse that constitutes [the institution]" (p. 647). The article holds a promise: find me the appropriate body of corpus of texts, and I can show you the world. And in the conclusion a preview of things to come: an analysis of texts and their fate–either being ignored or becoming canon–"reconnects institutional theory to a concern with power and politics" (p. 648).</w:t>
+      </w:r>
+    </w:p>
+    <w:p>
+      <w:pPr>
+        <w:pStyle w:val="BodyText"/>
+      </w:pPr>
+      <w:r>
+        <w:t xml:space="preserve">Two examples of their early work shall illuminate the kinds of texts usually selected for analysis</w:t>
+      </w:r>
+      <w:r>
+        <w:t xml:space="preserve"> </w:t>
+      </w:r>
+      <w:r>
+        <w:t xml:space="preserve">(Maguire and Hardy 2006; Hardy and Maguire 2010)</w:t>
+      </w:r>
+      <w:r>
+        <w:t xml:space="preserve">. The articles analyze the Stockholm Convention on Persistent Organic Pollutants. As with their other works, Maguire &amp; Hardy focus on the specific discursive event, with most data being either conference documents, or documents that directly influence the debate. The coded data reveals a discursive construction process that is bound in time and space. The contribution stems both from empirically demonstrating the process of social construction of the new object through discourse, and from shedding additional light on specific concepts within the discourse literature. For instance,</w:t>
+      </w:r>
+      <w:r>
+        <w:t xml:space="preserve"> </w:t>
+      </w:r>
+      <w:r>
+        <w:t xml:space="preserve">Maguire and Hardy (2006)</w:t>
+      </w:r>
+      <w:r>
+        <w:t xml:space="preserve"> </w:t>
+      </w:r>
+      <w:r>
+        <w:t xml:space="preserve">demonstrates how the present and the past are intertwined in discourse. Actors either</w:t>
+      </w:r>
+      <w:r>
+        <w:t xml:space="preserve"> </w:t>
+      </w:r>
+      <w:r>
+        <w:rPr>
+          <w:iCs/>
+          <w:i/>
+        </w:rPr>
+        <w:t xml:space="preserve">reconcile</w:t>
+      </w:r>
+      <w:r>
+        <w:t xml:space="preserve"> </w:t>
+      </w:r>
+      <w:r>
+        <w:t xml:space="preserve">their standpoint or with legacy discourse, or they</w:t>
+      </w:r>
+      <w:r>
+        <w:t xml:space="preserve"> </w:t>
+      </w:r>
+      <w:r>
+        <w:rPr>
+          <w:iCs/>
+          <w:i/>
+        </w:rPr>
+        <w:t xml:space="preserve">challenge</w:t>
+      </w:r>
+      <w:r>
+        <w:t xml:space="preserve"> </w:t>
+      </w:r>
+      <w:r>
+        <w:t xml:space="preserve">the existing discourse–regardless, past discourse acts as a reference point and new texts do not stand in a vacuum. Similarly,</w:t>
+      </w:r>
+      <w:r>
+        <w:t xml:space="preserve"> </w:t>
+      </w:r>
+      <w:r>
+        <w:t xml:space="preserve">Hardy and Maguire (2010)</w:t>
+      </w:r>
+      <w:r>
+        <w:t xml:space="preserve"> </w:t>
+      </w:r>
+      <w:r>
+        <w:t xml:space="preserve">focuses on the role of</w:t>
+      </w:r>
+      <w:r>
+        <w:t xml:space="preserve"> </w:t>
+      </w:r>
+      <w:r>
+        <w:rPr>
+          <w:iCs/>
+          <w:i/>
+        </w:rPr>
+        <w:t xml:space="preserve">narratives</w:t>
+      </w:r>
+      <w:r>
+        <w:t xml:space="preserve">.</w:t>
+      </w:r>
+    </w:p>
+    <w:p>
+      <w:pPr>
+        <w:pStyle w:val="BodyText"/>
+      </w:pPr>
+      <w:r>
+        <w:t xml:space="preserve">At the same time,</w:t>
+      </w:r>
+      <w:r>
+        <w:t xml:space="preserve"> </w:t>
+      </w:r>
+      <w:r>
+        <w:t xml:space="preserve">Lok and Willmott (2006)</w:t>
+      </w:r>
+      <w:r>
+        <w:t xml:space="preserve"> </w:t>
+      </w:r>
+      <w:r>
+        <w:t xml:space="preserve">point out that the analysis of language is not followed all the way through–we shall return to their comments later. In Maguire &amp; Hardy’s empirical work, there is an–arguably necessary–selection taking place. What makes their work stand out</w:t>
+      </w:r>
+      <w:r>
+        <w:rPr>
+          <w:rStyle w:val="FootnoteReference"/>
+        </w:rPr>
+        <w:footnoteReference w:id="20"/>
+      </w:r>
+      <w:r>
+        <w:t xml:space="preserve"> </w:t>
+      </w:r>
+      <w:r>
+        <w:t xml:space="preserve">is their resolute focus on texts, and the entirely empirical demonstration of concepts, that allows for their work to stand side by side with quantitative work</w:t>
+      </w:r>
+      <w:r>
+        <w:t xml:space="preserve"> </w:t>
+      </w:r>
+      <w:r>
+        <w:t xml:space="preserve">(cf. Phillips, Lawrence, and Hardy 2004)</w:t>
+      </w:r>
+      <w:r>
+        <w:t xml:space="preserve">. Over time, they have included a broader array of materials in their work, as a comparison between two of their articles on</w:t>
+      </w:r>
+      <w:r>
+        <w:t xml:space="preserve"> </w:t>
+      </w:r>
+      <w:r>
+        <w:rPr>
+          <w:iCs/>
+          <w:i/>
+        </w:rPr>
+        <w:t xml:space="preserve">translation</w:t>
+      </w:r>
+      <w:r>
+        <w:t xml:space="preserve"> </w:t>
+      </w:r>
+      <w:r>
+        <w:t xml:space="preserve">shall demonstrate</w:t>
+      </w:r>
+      <w:r>
+        <w:t xml:space="preserve"> </w:t>
+      </w:r>
+      <w:r>
+        <w:t xml:space="preserve">(Maguire and Hardy 2009; Hardy and Maguire 2020)</w:t>
+      </w:r>
+      <w:r>
+        <w:t xml:space="preserve">.</w:t>
+      </w:r>
+    </w:p>
+    <w:bookmarkStart w:id="22" w:name="translation-and-chains-of-actors"/>
+    <w:p>
+      <w:pPr>
+        <w:pStyle w:val="Heading2"/>
+      </w:pPr>
+      <w:r>
+        <w:t xml:space="preserve">Translation and Chains of Actors</w:t>
       </w:r>
     </w:p>
     <w:p>
@@ -260,475 +434,126 @@
         <w:pStyle w:val="FirstParagraph"/>
       </w:pPr>
       <w:r>
-        <w:t xml:space="preserve">Most works of Maguire and Hardy follow a similar pattern, with only slight changes over time. The articles shine light on the discourse around chemicals–specifically, DDT, BPA, and VAM. The articles usually take after the work of</w:t>
-      </w:r>
-      <w:r>
-        <w:t xml:space="preserve"> </w:t>
-      </w:r>
-      <w:r>
-        <w:t xml:space="preserve">(Fairclough 1992)</w:t>
-      </w:r>
-      <w:r>
-        <w:t xml:space="preserve">, who attempted a synthesis of authors as diverse as Foucault, Giddens and Habermas. In the front end, their papers generally provide some form of introduction to discourse, beginning with very basic concepts in the early years. For instance, the first empirical paper introduces front and center the</w:t>
-      </w:r>
-      <w:r>
-        <w:t xml:space="preserve"> </w:t>
-      </w:r>
-      <w:r>
-        <w:rPr>
-          <w:iCs/>
-          <w:i/>
-        </w:rPr>
-        <w:t xml:space="preserve">social construction</w:t>
-      </w:r>
-      <w:r>
-        <w:t xml:space="preserve"> </w:t>
-      </w:r>
-      <w:r>
-        <w:t xml:space="preserve">of</w:t>
-      </w:r>
-      <w:r>
-        <w:t xml:space="preserve"> </w:t>
-      </w:r>
-      <w:r>
-        <w:rPr>
-          <w:iCs/>
-          <w:i/>
-        </w:rPr>
-        <w:t xml:space="preserve">objects</w:t>
-      </w:r>
-      <w:r>
-        <w:t xml:space="preserve"> </w:t>
-      </w:r>
-      <w:r>
-        <w:t xml:space="preserve">through discourse, and the crucial role of this process for the formation of institutional fields</w:t>
-      </w:r>
-      <w:r>
-        <w:t xml:space="preserve"> </w:t>
-      </w:r>
-      <w:r>
-        <w:t xml:space="preserve">(Hardy and Phillips 1999)</w:t>
+        <w:rPr>
+          <w:iCs/>
+          <w:i/>
+        </w:rPr>
+        <w:t xml:space="preserve">Translation</w:t>
+      </w:r>
+      <w:r>
+        <w:t xml:space="preserve"> </w:t>
+      </w:r>
+      <w:r>
+        <w:t xml:space="preserve">is a great example both of the merit of Maguire &amp; Hardy’s work, and on opportunities for extension, as translation is a central concept in Actor-Network Theory. It describes how a sign or token–such as "DDT"–does not take its meaning from an initial power or force with enough inertia for it to "survive" rounds of transmission. Rather, the meaning of the sign is derived from the entirety of translations that have taken place. Each and every participant in the chain of translations is an actor who has a part in the perpetuation and inevitable alteration of the sign</w:t>
+      </w:r>
+      <w:r>
+        <w:t xml:space="preserve"> </w:t>
+      </w:r>
+      <w:r>
+        <w:t xml:space="preserve">(Latour 2005)</w:t>
+      </w:r>
+      <w:r>
+        <w:t xml:space="preserve">. For instance power is not constituted by the existence of the "power</w:t>
+      </w:r>
+      <w:r>
+        <w:rPr>
+          <w:iCs/>
+          <w:i/>
+        </w:rPr>
+        <w:t xml:space="preserve">ful</w:t>
+      </w:r>
+      <w:r>
+        <w:t xml:space="preserve">", an individual who "hoards" power. Rather it is the many individuals who act on command–and while doing so interpret the order–who allow for power to exist. Power, like other signs, is constituted by its application and cannot be directly stored</w:t>
+      </w:r>
+      <w:r>
+        <w:t xml:space="preserve"> </w:t>
+      </w:r>
+      <w:r>
+        <w:t xml:space="preserve">(Latour 1984)</w:t>
       </w:r>
       <w:r>
         <w:t xml:space="preserve">.</w:t>
       </w:r>
-    </w:p>
-    <w:p>
-      <w:pPr>
-        <w:numPr>
-          <w:ilvl w:val="0"/>
-          <w:numId w:val="1003"/>
-        </w:numPr>
-      </w:pPr>
-      <w:r>
-        <w:t xml:space="preserve">Primacy of text in M&amp;H</w:t>
-      </w:r>
-    </w:p>
-    <w:p>
-      <w:pPr>
-        <w:numPr>
-          <w:ilvl w:val="0"/>
-          <w:numId w:val="1003"/>
-        </w:numPr>
-      </w:pPr>
-      <w:r>
-        <w:t xml:space="preserve">Emphasis of</w:t>
-      </w:r>
-      <w:r>
-        <w:t xml:space="preserve"> </w:t>
-      </w:r>
-      <w:r>
-        <w:t xml:space="preserve">Phillips, Lawrence, and Hardy (2004)</w:t>
-      </w:r>
-      <w:r>
-        <w:t xml:space="preserve"> </w:t>
-      </w:r>
-      <w:r>
-        <w:t xml:space="preserve">as main instance of theorizing</w:t>
-      </w:r>
-    </w:p>
-    <w:p>
-      <w:pPr>
-        <w:numPr>
-          <w:ilvl w:val="0"/>
-          <w:numId w:val="1003"/>
-        </w:numPr>
-      </w:pPr>
-      <w:r>
-        <w:t xml:space="preserve">Foreshadowing: power and politics concern</w:t>
-      </w:r>
-    </w:p>
-    <w:p>
-      <w:pPr>
-        <w:pStyle w:val="FirstParagraph"/>
-      </w:pPr>
-      <w:r>
-        <w:t xml:space="preserve">A full discussion of the theoretical underpinnings of this current strain of discourse analysis in the mainstream OT literature can be found in</w:t>
-      </w:r>
-      <w:r>
-        <w:t xml:space="preserve"> </w:t>
-      </w:r>
-      <w:r>
-        <w:t xml:space="preserve">Phillips, Lawrence, and Hardy (2004)</w:t>
-      </w:r>
-      <w:r>
-        <w:t xml:space="preserve">. The article highlights the importance of language for the formation of institutions. Institutions, so the claim, cannot be understood without an analysis of the accompanying language in the form of "a discourse that constitutes [the institution]" (p. 647). The article holds a promise: find me the appropriate body of corpus of texts, and I can show you the world. And in the conclusion a preview of things to come: an analysis of texts and their fate–either being ignored or becoming canon–"reconnects institutional theory to a concern with power and politics" (p. 648).</w:t>
-      </w:r>
-    </w:p>
-    <w:p>
-      <w:pPr>
-        <w:numPr>
-          <w:ilvl w:val="0"/>
-          <w:numId w:val="1004"/>
-        </w:numPr>
-      </w:pPr>
-      <w:r>
-        <w:t xml:space="preserve">Examples of empirical work</w:t>
-      </w:r>
-    </w:p>
-    <w:p>
-      <w:pPr>
-        <w:numPr>
-          <w:ilvl w:val="0"/>
-          <w:numId w:val="1004"/>
-        </w:numPr>
-      </w:pPr>
-      <w:r>
-        <w:t xml:space="preserve">Demonstrate studying of texts &amp; consequences</w:t>
-      </w:r>
-    </w:p>
-    <w:p>
-      <w:pPr>
-        <w:numPr>
-          <w:ilvl w:val="0"/>
-          <w:numId w:val="1004"/>
-        </w:numPr>
-      </w:pPr>
-      <w:r>
-        <w:t xml:space="preserve">Demonstrate primacy of "officially sanctioned" text</w:t>
-      </w:r>
-    </w:p>
-    <w:p>
-      <w:pPr>
-        <w:numPr>
-          <w:ilvl w:val="0"/>
-          <w:numId w:val="1004"/>
-        </w:numPr>
-      </w:pPr>
-      <w:r>
-        <w:t xml:space="preserve">Exemplarize level of analysis: concepts/actions</w:t>
-      </w:r>
-    </w:p>
-    <w:p>
-      <w:pPr>
-        <w:pStyle w:val="FirstParagraph"/>
-      </w:pPr>
-      <w:r>
-        <w:t xml:space="preserve">Two examples of their early work shall illuminate the kinds of texts usually selected for analysis</w:t>
-      </w:r>
-      <w:r>
-        <w:t xml:space="preserve"> </w:t>
-      </w:r>
-      <w:r>
-        <w:t xml:space="preserve">(Maguire and Hardy 2006; Hardy and Maguire 2010)</w:t>
-      </w:r>
-      <w:r>
-        <w:t xml:space="preserve">. The articles analyze the Stockholm Convention on Persistent Organic Pollutants. As with their other works, Maguire &amp; Hardy focus on the specific discursive event, with most data being either conference documents, or documents that directly influence the debate. The coded data reveals a discursive construction process that is bound in time and space. The contribution stems both from empirically demonstrating the process of social construction of the new object through discourse, and from shedding additional light on specific concepts within the discourse literature. For instance,</w:t>
-      </w:r>
-      <w:r>
-        <w:t xml:space="preserve"> </w:t>
-      </w:r>
-      <w:r>
-        <w:t xml:space="preserve">Maguire and Hardy (2006)</w:t>
-      </w:r>
-      <w:r>
-        <w:t xml:space="preserve"> </w:t>
-      </w:r>
-      <w:r>
-        <w:t xml:space="preserve">demonstrates how the present and the past are intertwined in discourse. Actors either</w:t>
-      </w:r>
-      <w:r>
-        <w:t xml:space="preserve"> </w:t>
-      </w:r>
-      <w:r>
-        <w:rPr>
-          <w:iCs/>
-          <w:i/>
-        </w:rPr>
-        <w:t xml:space="preserve">reconcile</w:t>
-      </w:r>
-      <w:r>
-        <w:t xml:space="preserve"> </w:t>
-      </w:r>
-      <w:r>
-        <w:t xml:space="preserve">their standpoint or with legacy discourse, or they</w:t>
-      </w:r>
-      <w:r>
-        <w:t xml:space="preserve"> </w:t>
-      </w:r>
-      <w:r>
-        <w:rPr>
-          <w:iCs/>
-          <w:i/>
-        </w:rPr>
-        <w:t xml:space="preserve">challenge</w:t>
-      </w:r>
-      <w:r>
-        <w:t xml:space="preserve"> </w:t>
-      </w:r>
-      <w:r>
-        <w:t xml:space="preserve">the existing discourse–regardless, past discourse acts as a reference point and new texts do not stand in a vacuum. Similarly,</w:t>
-      </w:r>
-      <w:r>
-        <w:t xml:space="preserve"> </w:t>
-      </w:r>
-      <w:r>
-        <w:t xml:space="preserve">Hardy and Maguire (2010)</w:t>
-      </w:r>
-      <w:r>
-        <w:t xml:space="preserve"> </w:t>
-      </w:r>
-      <w:r>
-        <w:t xml:space="preserve">focuses on the role of</w:t>
-      </w:r>
-      <w:r>
-        <w:t xml:space="preserve"> </w:t>
-      </w:r>
-      <w:r>
-        <w:rPr>
-          <w:iCs/>
-          <w:i/>
-        </w:rPr>
-        <w:t xml:space="preserve">narratives</w:t>
+      <w:r>
+        <w:rPr>
+          <w:rStyle w:val="FootnoteReference"/>
+        </w:rPr>
+        <w:footnoteReference w:id="21"/>
+      </w:r>
+      <w:r>
+        <w:t xml:space="preserve"> </w:t>
+      </w:r>
+      <w:r>
+        <w:t xml:space="preserve">The result is a</w:t>
+      </w:r>
+      <w:r>
+        <w:t xml:space="preserve"> </w:t>
+      </w:r>
+      <w:r>
+        <w:rPr>
+          <w:iCs/>
+          <w:i/>
+        </w:rPr>
+        <w:t xml:space="preserve">star-shaped</w:t>
+      </w:r>
+      <w:r>
+        <w:t xml:space="preserve"> </w:t>
+      </w:r>
+      <w:r>
+        <w:t xml:space="preserve">(cf. Nicolini 2009)</w:t>
+      </w:r>
+      <w:r>
+        <w:t xml:space="preserve"> </w:t>
+      </w:r>
+      <w:r>
+        <w:t xml:space="preserve">practice as connected individuals share common understandings of signs that can be identified through research.</w:t>
+      </w:r>
+    </w:p>
+    <w:p>
+      <w:pPr>
+        <w:pStyle w:val="BodyText"/>
+      </w:pPr>
+      <w:r>
+        <w:t xml:space="preserve">Maguire and Hardy (2009)</w:t>
+      </w:r>
+      <w:r>
+        <w:t xml:space="preserve"> </w:t>
+      </w:r>
+      <w:r>
+        <w:t xml:space="preserve">emphasizes the transformative character of translation. The article begins to introduces the notion of a negotiated understanding of DDT. The final understanding is shown not to be a direct adoption of the findings in Rachel Carson’s</w:t>
+      </w:r>
+      <w:r>
+        <w:t xml:space="preserve"> </w:t>
+      </w:r>
+      <w:r>
+        <w:rPr>
+          <w:iCs/>
+          <w:i/>
+        </w:rPr>
+        <w:t xml:space="preserve">Silent Spring</w:t>
       </w:r>
       <w:r>
         <w:t xml:space="preserve">.</w:t>
       </w:r>
-    </w:p>
-    <w:p>
-      <w:pPr>
-        <w:numPr>
-          <w:ilvl w:val="0"/>
-          <w:numId w:val="1005"/>
-        </w:numPr>
-      </w:pPr>
-      <w:r>
-        <w:t xml:space="preserve">Selection of material</w:t>
-      </w:r>
-    </w:p>
-    <w:p>
-      <w:pPr>
-        <w:numPr>
-          <w:ilvl w:val="0"/>
-          <w:numId w:val="1005"/>
-        </w:numPr>
-      </w:pPr>
-      <w:r>
-        <w:t xml:space="preserve">Criticism by other qualitative researchers</w:t>
-      </w:r>
-    </w:p>
-    <w:p>
-      <w:pPr>
-        <w:numPr>
-          <w:ilvl w:val="0"/>
-          <w:numId w:val="1005"/>
-        </w:numPr>
-      </w:pPr>
-      <w:r>
-        <w:t xml:space="preserve">Translation in 2009 &amp; 2020 and evolution of analysis</w:t>
-      </w:r>
-    </w:p>
-    <w:p>
-      <w:pPr>
-        <w:pStyle w:val="FirstParagraph"/>
-      </w:pPr>
-      <w:r>
-        <w:t xml:space="preserve">At the same time,</w:t>
-      </w:r>
-      <w:r>
-        <w:t xml:space="preserve"> </w:t>
-      </w:r>
-      <w:r>
-        <w:t xml:space="preserve">Lok and Willmott (2006)</w:t>
-      </w:r>
-      <w:r>
-        <w:t xml:space="preserve"> </w:t>
-      </w:r>
-      <w:r>
-        <w:t xml:space="preserve">point out that the analysis of language is not followed all the way through–we shall return to their comments later. In Maguire &amp; Hardy’s empirical work, there is an–arguably necessary–selection taking place. What makes their work stand out</w:t>
-      </w:r>
-      <w:r>
-        <w:rPr>
-          <w:rStyle w:val="FootnoteReference"/>
-        </w:rPr>
-        <w:footnoteReference w:id="20"/>
-      </w:r>
-      <w:r>
-        <w:t xml:space="preserve"> </w:t>
-      </w:r>
-      <w:r>
-        <w:t xml:space="preserve">is their resolute focus on texts, and the entirely empirical demonstration of concepts, that allows for their work to stand side by side with quantitative work</w:t>
-      </w:r>
-      <w:r>
-        <w:t xml:space="preserve"> </w:t>
-      </w:r>
-      <w:r>
-        <w:t xml:space="preserve">(cf. Phillips, Lawrence, and Hardy 2004)</w:t>
-      </w:r>
-      <w:r>
-        <w:t xml:space="preserve">. Over time, they have included a broader array of materials in their work, as a comparison between two of their articles on</w:t>
-      </w:r>
-      <w:r>
-        <w:t xml:space="preserve"> </w:t>
-      </w:r>
-      <w:r>
-        <w:rPr>
-          <w:iCs/>
-          <w:i/>
-        </w:rPr>
-        <w:t xml:space="preserve">translation</w:t>
-      </w:r>
-      <w:r>
-        <w:t xml:space="preserve"> </w:t>
-      </w:r>
-      <w:r>
-        <w:t xml:space="preserve">shall demonstrate</w:t>
-      </w:r>
-      <w:r>
-        <w:t xml:space="preserve"> </w:t>
-      </w:r>
-      <w:r>
-        <w:t xml:space="preserve">(Maguire and Hardy 2009; Hardy and Maguire 2020)</w:t>
-      </w:r>
-      <w:r>
-        <w:t xml:space="preserve">.</w:t>
-      </w:r>
-    </w:p>
-    <w:bookmarkStart w:id="22" w:name="translation-and-chains-of-actors"/>
-    <w:p>
-      <w:pPr>
-        <w:pStyle w:val="Heading2"/>
-      </w:pPr>
-      <w:r>
-        <w:t xml:space="preserve">Translation and Chains of Actors</w:t>
-      </w:r>
-    </w:p>
-    <w:p>
-      <w:pPr>
-        <w:numPr>
-          <w:ilvl w:val="0"/>
-          <w:numId w:val="1006"/>
-        </w:numPr>
-      </w:pPr>
-      <w:r>
-        <w:t xml:space="preserve">Translation</w:t>
-      </w:r>
-      <w:r>
-        <w:t xml:space="preserve"> </w:t>
-      </w:r>
-      <w:r>
-        <w:t xml:space="preserve">Latour (1984, 2005)</w:t>
-      </w:r>
-      <w:r>
-        <w:t xml:space="preserve"> </w:t>
-      </w:r>
-      <w:r>
-        <w:t xml:space="preserve">Relate to zooming out to "star-shape"</w:t>
-      </w:r>
-      <w:r>
-        <w:t xml:space="preserve"> </w:t>
-      </w:r>
-      <w:r>
-        <w:t xml:space="preserve">(Nicolini 2009)</w:t>
-      </w:r>
-    </w:p>
-    <w:p>
-      <w:pPr>
-        <w:pStyle w:val="FirstParagraph"/>
-      </w:pPr>
-      <w:r>
-        <w:rPr>
-          <w:iCs/>
-          <w:i/>
-        </w:rPr>
-        <w:t xml:space="preserve">Translation</w:t>
-      </w:r>
-      <w:r>
-        <w:t xml:space="preserve"> </w:t>
-      </w:r>
-      <w:r>
-        <w:t xml:space="preserve">is a great example both of the merit of Maguire &amp; Hardy’s work, and on opportunities for extension, as translation is a central concept in Actor-Network Theory. It describes how a sign or token–such as "DDT"–does not take its meaning from an initial power or force with enough inertia for it to "survive" rounds of transmission. Rather, the meaning of the sign is derived from the entirety of translations that have taken place. Each and every participant in the chain of translations is an actor who has a part in the perpetuation and inevitable alteration of the sign</w:t>
-      </w:r>
-      <w:r>
-        <w:t xml:space="preserve"> </w:t>
-      </w:r>
-      <w:r>
-        <w:t xml:space="preserve">(Latour 2005)</w:t>
-      </w:r>
-      <w:r>
-        <w:t xml:space="preserve">. For instance power is not constituted by the existence of the "power</w:t>
-      </w:r>
-      <w:r>
-        <w:rPr>
-          <w:iCs/>
-          <w:i/>
-        </w:rPr>
-        <w:t xml:space="preserve">ful</w:t>
-      </w:r>
-      <w:r>
-        <w:t xml:space="preserve">", an individual who "hoards" power. Rather it is the many individuals who act on command–and while doing so interpret the order–who allow for power to exist. Power, like other signs, is constituted by its application and cannot be directly stored</w:t>
-      </w:r>
-      <w:r>
-        <w:t xml:space="preserve"> </w:t>
-      </w:r>
-      <w:r>
-        <w:t xml:space="preserve">(Latour 1984)</w:t>
-      </w:r>
-      <w:r>
-        <w:t xml:space="preserve">.</w:t>
-      </w:r>
-      <w:r>
-        <w:rPr>
-          <w:rStyle w:val="FootnoteReference"/>
-        </w:rPr>
-        <w:footnoteReference w:id="21"/>
-      </w:r>
-      <w:r>
-        <w:t xml:space="preserve"> </w:t>
-      </w:r>
-      <w:r>
-        <w:t xml:space="preserve">The result is a</w:t>
-      </w:r>
-      <w:r>
-        <w:t xml:space="preserve"> </w:t>
-      </w:r>
-      <w:r>
-        <w:rPr>
-          <w:iCs/>
-          <w:i/>
-        </w:rPr>
-        <w:t xml:space="preserve">star-shaped</w:t>
-      </w:r>
-      <w:r>
-        <w:t xml:space="preserve"> </w:t>
-      </w:r>
-      <w:r>
-        <w:t xml:space="preserve">(cf. Nicolini 2009)</w:t>
-      </w:r>
-      <w:r>
-        <w:t xml:space="preserve"> </w:t>
-      </w:r>
-      <w:r>
-        <w:t xml:space="preserve">practice as connected individuals share common understandings of signs that can be identified through research.</w:t>
-      </w:r>
-    </w:p>
-    <w:p>
-      <w:pPr>
-        <w:numPr>
-          <w:ilvl w:val="0"/>
-          <w:numId w:val="1007"/>
-        </w:numPr>
-      </w:pPr>
+      <w:r>
+        <w:t xml:space="preserve"> </w:t>
+      </w:r>
+      <w:r>
+        <w:rPr>
+          <w:iCs/>
+          <w:i/>
+        </w:rPr>
+        <w:t xml:space="preserve">Silent Spring</w:t>
+      </w:r>
+      <w:r>
+        <w:t xml:space="preserve"> </w:t>
+      </w:r>
+      <w:r>
+        <w:t xml:space="preserve">problematizes multiple issues concerning DDT and pesticides more generally. As experts in other areas investigate those problematizations, some persist, relatively unscathed, while others are dropped or altered. Rachel Carson’s claim regarding the dangers for human health for instance is qualified–its negative impacts are subsequently regarded as neither proven, nor disproven.</w:t>
+      </w:r>
+      <w:r>
+        <w:t xml:space="preserve"> </w:t>
+      </w:r>
       <w:r>
         <w:t xml:space="preserve">Maguire and Hardy (2009)</w:t>
       </w:r>
@@ -736,145 +561,45 @@
         <w:t xml:space="preserve"> </w:t>
       </w:r>
       <w:r>
-        <w:t xml:space="preserve">vs.</w:t>
-      </w:r>
-      <w:r>
-        <w:t xml:space="preserve"> </w:t>
+        <w:t xml:space="preserve">only begins to shake the image of the "hypermaskular"</w:t>
+      </w:r>
+      <w:r>
+        <w:t xml:space="preserve"> </w:t>
+      </w:r>
+      <w:r>
+        <w:t xml:space="preserve">(cf. Suddaby, Bitektine, and Haack 2017)</w:t>
+      </w:r>
+      <w:r>
+        <w:t xml:space="preserve"> </w:t>
+      </w:r>
+      <w:r>
+        <w:t xml:space="preserve">institutional actor. The agency of others only comes into play when they interpret her accounts.</w:t>
+      </w:r>
+    </w:p>
+    <w:p>
+      <w:pPr>
+        <w:pStyle w:val="BodyText"/>
+      </w:pPr>
+      <w:r>
+        <w:t xml:space="preserve">In contrast–and while the conceptualization of translation in the front end changes relatively little–</w:t>
       </w:r>
       <w:r>
         <w:t xml:space="preserve">Hardy and Maguire (2020)</w:t>
       </w:r>
-    </w:p>
-    <w:p>
-      <w:pPr>
-        <w:numPr>
-          <w:ilvl w:val="0"/>
-          <w:numId w:val="1007"/>
-        </w:numPr>
-      </w:pPr>
-      <w:r>
-        <w:t xml:space="preserve">Maguire and Hardy (2009)</w:t>
-      </w:r>
-      <w:r>
-        <w:t xml:space="preserve"> </w:t>
-      </w:r>
-      <w:r>
-        <w:t xml:space="preserve">Linear process, everybody reacts to perceived sole agent Carson</w:t>
-      </w:r>
-      <w:r>
-        <w:t xml:space="preserve"> </w:t>
-      </w:r>
-      <w:r>
-        <w:t xml:space="preserve">Character of BBP is a derivation of Carson’s account, altered</w:t>
-      </w:r>
-    </w:p>
-    <w:p>
-      <w:pPr>
-        <w:pStyle w:val="FirstParagraph"/>
-      </w:pPr>
-      <w:r>
-        <w:t xml:space="preserve">Maguire and Hardy (2009)</w:t>
-      </w:r>
-      <w:r>
-        <w:t xml:space="preserve"> </w:t>
-      </w:r>
-      <w:r>
-        <w:t xml:space="preserve">emphasizes the transformative character of translation. The article begins to introduces the notion of a negotiated understanding of DDT. The final understanding is shown not to be a direct adoption of the findings in Rachel Carson’s</w:t>
-      </w:r>
-      <w:r>
-        <w:t xml:space="preserve"> </w:t>
-      </w:r>
-      <w:r>
-        <w:rPr>
-          <w:iCs/>
-          <w:i/>
-        </w:rPr>
-        <w:t xml:space="preserve">Silent Spring</w:t>
-      </w:r>
-      <w:r>
-        <w:t xml:space="preserve">.</w:t>
-      </w:r>
-      <w:r>
-        <w:t xml:space="preserve"> </w:t>
-      </w:r>
-      <w:r>
-        <w:rPr>
-          <w:iCs/>
-          <w:i/>
-        </w:rPr>
-        <w:t xml:space="preserve">Silent Spring</w:t>
-      </w:r>
-      <w:r>
-        <w:t xml:space="preserve"> </w:t>
-      </w:r>
-      <w:r>
-        <w:t xml:space="preserve">problematizes multiple issues concerning DDT and pesticides more generally. As experts in other areas investigate those problematizations, some persist, relatively unscathed, while others are dropped or altered. Rachel Carson’s claim regarding the dangers for human health for instance is qualified–its negative impacts are subsequently regarded as neither proven, nor disproven.</w:t>
-      </w:r>
-      <w:r>
-        <w:t xml:space="preserve"> </w:t>
-      </w:r>
-      <w:r>
-        <w:t xml:space="preserve">Maguire and Hardy (2009)</w:t>
-      </w:r>
-      <w:r>
-        <w:t xml:space="preserve"> </w:t>
-      </w:r>
-      <w:r>
-        <w:t xml:space="preserve">only begins to shake the image of the "hypermaskular"</w:t>
-      </w:r>
-      <w:r>
-        <w:t xml:space="preserve"> </w:t>
-      </w:r>
-      <w:r>
-        <w:t xml:space="preserve">(cf. Suddaby, Bitektine, and Haack 2017)</w:t>
-      </w:r>
-      <w:r>
-        <w:t xml:space="preserve"> </w:t>
-      </w:r>
-      <w:r>
-        <w:t xml:space="preserve">institutional actor. The agency of others only comes into play when they interpret her accounts.</w:t>
-      </w:r>
-    </w:p>
-    <w:p>
-      <w:pPr>
-        <w:numPr>
-          <w:ilvl w:val="0"/>
-          <w:numId w:val="1008"/>
-        </w:numPr>
-      </w:pPr>
-      <w:r>
-        <w:t xml:space="preserve">Hardy and Maguire (2020)</w:t>
-      </w:r>
-      <w:r>
-        <w:t xml:space="preserve"> </w:t>
-      </w:r>
-      <w:r>
-        <w:rPr>
-          <w:iCs/>
-          <w:i/>
-        </w:rPr>
-        <w:t xml:space="preserve">Multinodal</w:t>
-      </w:r>
-      <w:r>
-        <w:t xml:space="preserve">, parallelized process</w:t>
-      </w:r>
-      <w:r>
-        <w:t xml:space="preserve"> </w:t>
-      </w:r>
-      <w:r>
-        <w:t xml:space="preserve">Multiple things are happening at multiple places, sometimes simultaneously</w:t>
-      </w:r>
-      <w:r>
-        <w:t xml:space="preserve"> </w:t>
-      </w:r>
-      <w:r>
-        <w:t xml:space="preserve">All these things constitute character of BPA, no clear actor/none highlighted</w:t>
-      </w:r>
-      <w:r>
-        <w:t xml:space="preserve"> </w:t>
-      </w:r>
-      <w:r>
-        <w:t xml:space="preserve">Getting closer to the conception of a "chain [that] is made of</w:t>
+      <w:r>
+        <w:t xml:space="preserve"> </w:t>
+      </w:r>
+      <w:r>
+        <w:t xml:space="preserve">demonstrates the simultaneous investigation into BPA at multiple points in a network, by researchers from different disciplines, governments, and businesses in different countries. The translation process here is an inherently social one, where multiple events occur at multiple places at the same time. Toxicologists question the notion that the "dose makes the poison", while endocrinologists research the potential for BPA to interact with cellular hormone receptors, and Canadian retailers reconsider their reputational risk and the potential backlash from consumers, returning products in the thousands. In the words of</w:t>
+      </w:r>
+      <w:r>
+        <w:t xml:space="preserve"> </w:t>
+      </w:r>
+      <w:r>
+        <w:t xml:space="preserve">Latour (1984)</w:t>
+      </w:r>
+      <w:r>
+        <w:t xml:space="preserve">: "the chain is made of</w:t>
       </w:r>
       <w:r>
         <w:t xml:space="preserve"> </w:t>
@@ -887,86 +612,7 @@
         <w:t xml:space="preserve">actors</w:t>
       </w:r>
       <w:r>
-        <w:t xml:space="preserve">"</w:t>
-      </w:r>
-      <w:r>
-        <w:t xml:space="preserve"> </w:t>
-      </w:r>
-      <w:r>
-        <w:t xml:space="preserve">(Latour 1984, 269, emphasis in original)</w:t>
-      </w:r>
-    </w:p>
-    <w:p>
-      <w:pPr>
-        <w:pStyle w:val="FirstParagraph"/>
-      </w:pPr>
-      <w:r>
-        <w:t xml:space="preserve">In contrast–and while the conceptualization of translation in the front end changes relatively little–</w:t>
-      </w:r>
-      <w:r>
-        <w:t xml:space="preserve">Hardy and Maguire (2020)</w:t>
-      </w:r>
-      <w:r>
-        <w:t xml:space="preserve"> </w:t>
-      </w:r>
-      <w:r>
-        <w:t xml:space="preserve">demonstrates the simultaneous investigation into BPA at multiple points in a network, by researchers from different disciplines, governments, and businesses in different countries. The translation process here is an inherently social one, where multiple events occur at multiple places at the same time. Toxicologists question the notion that the "dose makes the poison", while endocrinologists research the potential for BPA to interact with cellular hormone receptors, and Canadian retailers reconsider their reputational risk and the potential backlash from consumers, returning products in the thousands. In the words of</w:t>
-      </w:r>
-      <w:r>
-        <w:t xml:space="preserve"> </w:t>
-      </w:r>
-      <w:r>
-        <w:t xml:space="preserve">Latour (1984)</w:t>
-      </w:r>
-      <w:r>
-        <w:t xml:space="preserve">: "the chain is made of</w:t>
-      </w:r>
-      <w:r>
-        <w:t xml:space="preserve"> </w:t>
-      </w:r>
-      <w:r>
-        <w:rPr>
-          <w:iCs/>
-          <w:i/>
-        </w:rPr>
-        <w:t xml:space="preserve">actors</w:t>
-      </w:r>
-      <w:r>
         <w:t xml:space="preserve">" (p. 269, emphasis in original).</w:t>
-      </w:r>
-    </w:p>
-    <w:p>
-      <w:pPr>
-        <w:numPr>
-          <w:ilvl w:val="0"/>
-          <w:numId w:val="1009"/>
-        </w:numPr>
-      </w:pPr>
-      <w:r>
-        <w:t xml:space="preserve">Use</w:t>
-      </w:r>
-      <w:r>
-        <w:t xml:space="preserve"> </w:t>
-      </w:r>
-      <w:r>
-        <w:t xml:space="preserve">Lok and Willmott (2006)</w:t>
-      </w:r>
-      <w:r>
-        <w:t xml:space="preserve"> </w:t>
-      </w:r>
-      <w:r>
-        <w:t xml:space="preserve">to pivot to politics</w:t>
-      </w:r>
-    </w:p>
-    <w:p>
-      <w:pPr>
-        <w:numPr>
-          <w:ilvl w:val="0"/>
-          <w:numId w:val="1009"/>
-        </w:numPr>
-      </w:pPr>
-      <w:r>
-        <w:t xml:space="preserve">Go beyond Maguire &amp; Hardy’s recent work by including the creation of texts/discourse</w:t>
       </w:r>
     </w:p>
     <w:bookmarkEnd w:id="22"/>
@@ -2922,111 +2568,8 @@
       </w:pPr>
     </w:lvl>
   </w:abstractNum>
-  <w:abstractNum w:abstractNumId="991">
-    <w:nsid w:val="A991"/>
-    <w:multiLevelType w:val="multilevel"/>
-    <w:lvl w:ilvl="0">
-      <w:numFmt w:val="bullet"/>
-      <w:lvlText w:val="•"/>
-      <w:lvlJc w:val="left"/>
-      <w:pPr>
-        <w:ind w:left="720" w:hanging="480"/>
-      </w:pPr>
-    </w:lvl>
-    <w:lvl w:ilvl="1">
-      <w:numFmt w:val="bullet"/>
-      <w:lvlText w:val="–"/>
-      <w:lvlJc w:val="left"/>
-      <w:pPr>
-        <w:ind w:left="1440" w:hanging="480"/>
-      </w:pPr>
-    </w:lvl>
-    <w:lvl w:ilvl="2">
-      <w:numFmt w:val="bullet"/>
-      <w:lvlText w:val="•"/>
-      <w:lvlJc w:val="left"/>
-      <w:pPr>
-        <w:ind w:left="2160" w:hanging="480"/>
-      </w:pPr>
-    </w:lvl>
-    <w:lvl w:ilvl="3">
-      <w:numFmt w:val="bullet"/>
-      <w:lvlText w:val="–"/>
-      <w:lvlJc w:val="left"/>
-      <w:pPr>
-        <w:ind w:left="2880" w:hanging="480"/>
-      </w:pPr>
-    </w:lvl>
-    <w:lvl w:ilvl="4">
-      <w:numFmt w:val="bullet"/>
-      <w:lvlText w:val="•"/>
-      <w:lvlJc w:val="left"/>
-      <w:pPr>
-        <w:ind w:left="3600" w:hanging="480"/>
-      </w:pPr>
-    </w:lvl>
-    <w:lvl w:ilvl="5">
-      <w:numFmt w:val="bullet"/>
-      <w:lvlText w:val="–"/>
-      <w:lvlJc w:val="left"/>
-      <w:pPr>
-        <w:ind w:left="4320" w:hanging="480"/>
-      </w:pPr>
-    </w:lvl>
-    <w:lvl w:ilvl="6">
-      <w:numFmt w:val="bullet"/>
-      <w:lvlText w:val="•"/>
-      <w:lvlJc w:val="left"/>
-      <w:pPr>
-        <w:ind w:left="5040" w:hanging="480"/>
-      </w:pPr>
-    </w:lvl>
-    <w:lvl w:ilvl="7">
-      <w:numFmt w:val="bullet"/>
-      <w:lvlText w:val="–"/>
-      <w:lvlJc w:val="left"/>
-      <w:pPr>
-        <w:ind w:left="5760" w:hanging="480"/>
-      </w:pPr>
-    </w:lvl>
-    <w:lvl w:ilvl="8">
-      <w:numFmt w:val="bullet"/>
-      <w:lvlText w:val="•"/>
-      <w:lvlJc w:val="left"/>
-      <w:pPr>
-        <w:ind w:left="6480" w:hanging="480"/>
-      </w:pPr>
-    </w:lvl>
-  </w:abstractNum>
   <w:num w:numId="1000">
     <w:abstractNumId w:val="990"/>
-  </w:num>
-  <w:num w:numId="1001">
-    <w:abstractNumId w:val="991"/>
-  </w:num>
-  <w:num w:numId="1002">
-    <w:abstractNumId w:val="991"/>
-  </w:num>
-  <w:num w:numId="1003">
-    <w:abstractNumId w:val="991"/>
-  </w:num>
-  <w:num w:numId="1004">
-    <w:abstractNumId w:val="991"/>
-  </w:num>
-  <w:num w:numId="1005">
-    <w:abstractNumId w:val="991"/>
-  </w:num>
-  <w:num w:numId="1006">
-    <w:abstractNumId w:val="991"/>
-  </w:num>
-  <w:num w:numId="1007">
-    <w:abstractNumId w:val="991"/>
-  </w:num>
-  <w:num w:numId="1008">
-    <w:abstractNumId w:val="991"/>
-  </w:num>
-  <w:num w:numId="1009">
-    <w:abstractNumId w:val="991"/>
   </w:num>
 </w:numbering>
 </file>

</xml_diff>